<commit_message>
Update công thức tính MPU 6050.docx
</commit_message>
<xml_diff>
--- a/thư viện c/công thức tính MPU 6050.docx
+++ b/thư viện c/công thức tính MPU 6050.docx
@@ -716,7 +716,195 @@
         </w:rPr>
       </w:pPr>
       <w:r>
-        <w:t>4.5 Register 28 – Accelerometer Configuration ACCEL_CONFIG</w:t>
+        <w:rPr>
+          <w:rFonts w:ascii="Times New Roman" w:hAnsi="Times New Roman" w:cs="Times New Roman"/>
+          <w:b/>
+          <w:bCs/>
+          <w:color w:val="FF0000"/>
+          <w:sz w:val="24"/>
+          <w:szCs w:val="24"/>
+        </w:rPr>
+        <w:drawing>
+          <wp:inline distT="0" distB="0" distL="0" distR="0" wp14:anchorId="6D5D197C" wp14:editId="27A791F9">
+            <wp:extent cx="5646909" cy="1082134"/>
+            <wp:effectExtent l="0" t="0" r="0" b="3810"/>
+            <wp:docPr id="2122970491" name="Hình ảnh 1" descr="Ảnh có chứa văn bản, Phông chữ, hàng, số&#10;&#10;Mô tả được tạo tự động"/>
+            <wp:cNvGraphicFramePr>
+              <a:graphicFrameLocks xmlns:a="http://schemas.openxmlformats.org/drawingml/2006/main" noChangeAspect="1"/>
+            </wp:cNvGraphicFramePr>
+            <a:graphic xmlns:a="http://schemas.openxmlformats.org/drawingml/2006/main">
+              <a:graphicData uri="http://schemas.openxmlformats.org/drawingml/2006/picture">
+                <pic:pic xmlns:pic="http://schemas.openxmlformats.org/drawingml/2006/picture">
+                  <pic:nvPicPr>
+                    <pic:cNvPr id="2122970491" name="Hình ảnh 1" descr="Ảnh có chứa văn bản, Phông chữ, hàng, số&#10;&#10;Mô tả được tạo tự động"/>
+                    <pic:cNvPicPr/>
+                  </pic:nvPicPr>
+                  <pic:blipFill>
+                    <a:blip r:embed="rId13"/>
+                    <a:stretch>
+                      <a:fillRect/>
+                    </a:stretch>
+                  </pic:blipFill>
+                  <pic:spPr>
+                    <a:xfrm>
+                      <a:off x="0" y="0"/>
+                      <a:ext cx="5646909" cy="1082134"/>
+                    </a:xfrm>
+                    <a:prstGeom prst="rect">
+                      <a:avLst/>
+                    </a:prstGeom>
+                  </pic:spPr>
+                </pic:pic>
+              </a:graphicData>
+            </a:graphic>
+          </wp:inline>
+        </w:drawing>
+      </w:r>
+    </w:p>
+    <w:p>
+      <w:pPr>
+        <w:tabs>
+          <w:tab w:val="left" w:pos="3229"/>
+        </w:tabs>
+        <w:rPr>
+          <w:rFonts w:ascii="Times New Roman" w:hAnsi="Times New Roman" w:cs="Times New Roman"/>
+          <w:b/>
+          <w:bCs/>
+          <w:color w:val="FF0000"/>
+          <w:sz w:val="24"/>
+          <w:szCs w:val="24"/>
+        </w:rPr>
+      </w:pPr>
+      <w:r>
+        <w:rPr>
+          <w:rFonts w:ascii="Times New Roman" w:hAnsi="Times New Roman" w:cs="Times New Roman"/>
+          <w:b/>
+          <w:bCs/>
+          <w:color w:val="FF0000"/>
+          <w:sz w:val="24"/>
+          <w:szCs w:val="24"/>
+        </w:rPr>
+        <w:drawing>
+          <wp:inline distT="0" distB="0" distL="0" distR="0" wp14:anchorId="1EF6C5BB" wp14:editId="7C0C49BB">
+            <wp:extent cx="5166808" cy="1112616"/>
+            <wp:effectExtent l="0" t="0" r="0" b="0"/>
+            <wp:docPr id="1522053519" name="Hình ảnh 1" descr="Ảnh có chứa văn bản, Phông chữ, ảnh chụp màn hình, hàng&#10;&#10;Mô tả được tạo tự động"/>
+            <wp:cNvGraphicFramePr>
+              <a:graphicFrameLocks xmlns:a="http://schemas.openxmlformats.org/drawingml/2006/main" noChangeAspect="1"/>
+            </wp:cNvGraphicFramePr>
+            <a:graphic xmlns:a="http://schemas.openxmlformats.org/drawingml/2006/main">
+              <a:graphicData uri="http://schemas.openxmlformats.org/drawingml/2006/picture">
+                <pic:pic xmlns:pic="http://schemas.openxmlformats.org/drawingml/2006/picture">
+                  <pic:nvPicPr>
+                    <pic:cNvPr id="1522053519" name="Hình ảnh 1" descr="Ảnh có chứa văn bản, Phông chữ, ảnh chụp màn hình, hàng&#10;&#10;Mô tả được tạo tự động"/>
+                    <pic:cNvPicPr/>
+                  </pic:nvPicPr>
+                  <pic:blipFill>
+                    <a:blip r:embed="rId14"/>
+                    <a:stretch>
+                      <a:fillRect/>
+                    </a:stretch>
+                  </pic:blipFill>
+                  <pic:spPr>
+                    <a:xfrm>
+                      <a:off x="0" y="0"/>
+                      <a:ext cx="5166808" cy="1112616"/>
+                    </a:xfrm>
+                    <a:prstGeom prst="rect">
+                      <a:avLst/>
+                    </a:prstGeom>
+                  </pic:spPr>
+                </pic:pic>
+              </a:graphicData>
+            </a:graphic>
+          </wp:inline>
+        </w:drawing>
+      </w:r>
+    </w:p>
+    <w:p>
+      <w:pPr>
+        <w:tabs>
+          <w:tab w:val="left" w:pos="3229"/>
+        </w:tabs>
+        <w:rPr>
+          <w:rFonts w:ascii="Times New Roman" w:hAnsi="Times New Roman" w:cs="Times New Roman"/>
+          <w:b/>
+          <w:bCs/>
+          <w:color w:val="FF0000"/>
+          <w:sz w:val="24"/>
+          <w:szCs w:val="24"/>
+        </w:rPr>
+      </w:pPr>
+      <w:r>
+        <w:rPr>
+          <w:rFonts w:ascii="Times New Roman" w:hAnsi="Times New Roman" w:cs="Times New Roman"/>
+          <w:b/>
+          <w:bCs/>
+          <w:color w:val="FF0000"/>
+          <w:sz w:val="24"/>
+          <w:szCs w:val="24"/>
+        </w:rPr>
+        <w:t>4.6 Register 35 – FIFO Enable FIFO_EN</w:t>
+      </w:r>
+    </w:p>
+    <w:p>
+      <w:pPr>
+        <w:tabs>
+          <w:tab w:val="left" w:pos="3229"/>
+        </w:tabs>
+        <w:rPr>
+          <w:rFonts w:ascii="Times New Roman" w:hAnsi="Times New Roman" w:cs="Times New Roman"/>
+          <w:b/>
+          <w:bCs/>
+          <w:color w:val="FF0000"/>
+          <w:sz w:val="24"/>
+          <w:szCs w:val="24"/>
+        </w:rPr>
+      </w:pPr>
+      <w:r>
+        <w:rPr>
+          <w:rFonts w:ascii="Times New Roman" w:hAnsi="Times New Roman" w:cs="Times New Roman"/>
+          <w:b/>
+          <w:bCs/>
+          <w:color w:val="FF0000"/>
+          <w:sz w:val="24"/>
+          <w:szCs w:val="24"/>
+        </w:rPr>
+        <w:drawing>
+          <wp:inline distT="0" distB="0" distL="0" distR="0" wp14:anchorId="5A75AC0B" wp14:editId="6F560C77">
+            <wp:extent cx="5738357" cy="2202371"/>
+            <wp:effectExtent l="0" t="0" r="0" b="7620"/>
+            <wp:docPr id="825774866" name="Hình ảnh 1" descr="Ảnh có chứa văn bản, ảnh chụp màn hình, Phông chữ, số&#10;&#10;Mô tả được tạo tự động"/>
+            <wp:cNvGraphicFramePr>
+              <a:graphicFrameLocks xmlns:a="http://schemas.openxmlformats.org/drawingml/2006/main" noChangeAspect="1"/>
+            </wp:cNvGraphicFramePr>
+            <a:graphic xmlns:a="http://schemas.openxmlformats.org/drawingml/2006/main">
+              <a:graphicData uri="http://schemas.openxmlformats.org/drawingml/2006/picture">
+                <pic:pic xmlns:pic="http://schemas.openxmlformats.org/drawingml/2006/picture">
+                  <pic:nvPicPr>
+                    <pic:cNvPr id="825774866" name="Hình ảnh 1" descr="Ảnh có chứa văn bản, ảnh chụp màn hình, Phông chữ, số&#10;&#10;Mô tả được tạo tự động"/>
+                    <pic:cNvPicPr/>
+                  </pic:nvPicPr>
+                  <pic:blipFill>
+                    <a:blip r:embed="rId15"/>
+                    <a:stretch>
+                      <a:fillRect/>
+                    </a:stretch>
+                  </pic:blipFill>
+                  <pic:spPr>
+                    <a:xfrm>
+                      <a:off x="0" y="0"/>
+                      <a:ext cx="5738357" cy="2202371"/>
+                    </a:xfrm>
+                    <a:prstGeom prst="rect">
+                      <a:avLst/>
+                    </a:prstGeom>
+                  </pic:spPr>
+                </pic:pic>
+              </a:graphicData>
+            </a:graphic>
+          </wp:inline>
+        </w:drawing>
       </w:r>
     </w:p>
     <w:sectPr>

</xml_diff>